<commit_message>
Finished, shortening code remaining, and double checking everything
</commit_message>
<xml_diff>
--- a/ambisjon.docx
+++ b/ambisjon.docx
@@ -26,22 +26,48 @@
       <w:r>
         <w:rPr>
           <w:rFonts w:asciiTheme="majorHAnsi" w:hAnsiTheme="majorHAnsi" w:cstheme="majorHAnsi"/>
-        </w:rPr>
-        <w:t>(A/B) karakteren for å prøve å utfordre meg selv, og det viktigste av alt, se hva jeg har lært gjennom dette semesteret.</w:t>
-      </w:r>
-    </w:p>
-    <w:p>
-      <w:pPr>
-        <w:spacing w:line="360" w:lineRule="auto"/>
-        <w:rPr>
-          <w:rFonts w:asciiTheme="majorHAnsi" w:hAnsiTheme="majorHAnsi" w:cstheme="majorHAnsi"/>
-        </w:rPr>
-      </w:pPr>
-      <w:r>
-        <w:rPr>
-          <w:rFonts w:asciiTheme="majorHAnsi" w:hAnsiTheme="majorHAnsi" w:cstheme="majorHAnsi"/>
-        </w:rPr>
-        <w:t>Gjennom oppgaven har jeg ikke hatt noen stunder hvor jeg syntes noe var særlig uklart. Likevel har jeg tenkt på noen ting.</w:t>
+          <w:b/>
+          <w:bCs/>
+        </w:rPr>
+        <w:t xml:space="preserve"> </w:t>
+      </w:r>
+      <w:r>
+        <w:rPr>
+          <w:rFonts w:asciiTheme="majorHAnsi" w:hAnsiTheme="majorHAnsi" w:cstheme="majorHAnsi"/>
+        </w:rPr>
+        <w:t>(A/B) karakteren for å prøve å utfordre meg selv, og</w:t>
+      </w:r>
+      <w:r>
+        <w:rPr>
+          <w:rFonts w:asciiTheme="majorHAnsi" w:hAnsiTheme="majorHAnsi" w:cstheme="majorHAnsi"/>
+        </w:rPr>
+        <w:t xml:space="preserve"> viktigst av alt</w:t>
+      </w:r>
+      <w:r>
+        <w:rPr>
+          <w:rFonts w:asciiTheme="majorHAnsi" w:hAnsiTheme="majorHAnsi" w:cstheme="majorHAnsi"/>
+        </w:rPr>
+        <w:t xml:space="preserve">, </w:t>
+      </w:r>
+      <w:r>
+        <w:rPr>
+          <w:rFonts w:asciiTheme="majorHAnsi" w:hAnsiTheme="majorHAnsi" w:cstheme="majorHAnsi"/>
+        </w:rPr>
+        <w:t>for å se hva jeg har lært i løpet av dette semesteret.</w:t>
+      </w:r>
+    </w:p>
+    <w:p>
+      <w:pPr>
+        <w:spacing w:line="360" w:lineRule="auto"/>
+        <w:rPr>
+          <w:rFonts w:asciiTheme="majorHAnsi" w:hAnsiTheme="majorHAnsi" w:cstheme="majorHAnsi"/>
+        </w:rPr>
+      </w:pPr>
+      <w:r>
+        <w:rPr>
+          <w:rFonts w:asciiTheme="majorHAnsi" w:hAnsiTheme="majorHAnsi" w:cstheme="majorHAnsi"/>
+        </w:rPr>
+        <w:t xml:space="preserve">Gjennom arbeidet med oppgaven har jeg tenkt på et par ting: </w:t>
       </w:r>
     </w:p>
     <w:p>
@@ -60,7 +86,103 @@
         <w:rPr>
           <w:rFonts w:asciiTheme="majorHAnsi" w:hAnsiTheme="majorHAnsi" w:cstheme="majorHAnsi"/>
         </w:rPr>
-        <w:t xml:space="preserve">Det jeg har grublet på var nødvendigheten med bruken av grid, hvor gridden ikke har vært noe særlig mye bruk for, med tanke på at de fleste elementene lå seg veldig fint med bare bruken av flex. (Elementene legger seg naturlig under hverandre i tillegg). Jeg har likevel bestemt meg for å inkludere et enkelt grid som definerer en kolonne for en mobil/mindre skjermer, og brukt en media query til å bytte stilen til 3 kolonner ved større skjermer, for å fullføre kravene til oppgaven. </w:t>
+        <w:t xml:space="preserve">Det jeg har grublet på var nødvendigheten </w:t>
+      </w:r>
+      <w:r>
+        <w:rPr>
+          <w:rFonts w:asciiTheme="majorHAnsi" w:hAnsiTheme="majorHAnsi" w:cstheme="majorHAnsi"/>
+        </w:rPr>
+        <w:t>av å bruke et grid. Jeg tenkte på at grid</w:t>
+      </w:r>
+      <w:r>
+        <w:rPr>
+          <w:rFonts w:asciiTheme="majorHAnsi" w:hAnsiTheme="majorHAnsi" w:cstheme="majorHAnsi"/>
+        </w:rPr>
+        <w:t xml:space="preserve"> ikke har vært noe særlig mye bruk for, </w:t>
+      </w:r>
+      <w:r>
+        <w:rPr>
+          <w:rFonts w:asciiTheme="majorHAnsi" w:hAnsiTheme="majorHAnsi" w:cstheme="majorHAnsi"/>
+        </w:rPr>
+        <w:t>ettersom de fleste elementene ordner seg fint bare ved bruk av flex.</w:t>
+      </w:r>
+      <w:r>
+        <w:rPr>
+          <w:rFonts w:asciiTheme="majorHAnsi" w:hAnsiTheme="majorHAnsi" w:cstheme="majorHAnsi"/>
+        </w:rPr>
+        <w:t xml:space="preserve"> (Elementene legger seg naturlig under hverandre i tillegg). Jeg har likevel bestemt meg for å inkludere et enkelt grid som definerer en kolonne for en mobil/</w:t>
+      </w:r>
+      <w:r>
+        <w:rPr>
+          <w:rFonts w:asciiTheme="majorHAnsi" w:hAnsiTheme="majorHAnsi" w:cstheme="majorHAnsi"/>
+        </w:rPr>
+        <w:t xml:space="preserve">små </w:t>
+      </w:r>
+      <w:r>
+        <w:rPr>
+          <w:rFonts w:asciiTheme="majorHAnsi" w:hAnsiTheme="majorHAnsi" w:cstheme="majorHAnsi"/>
+        </w:rPr>
+        <w:t xml:space="preserve">skjermer, og </w:t>
+      </w:r>
+      <w:r>
+        <w:rPr>
+          <w:rFonts w:asciiTheme="majorHAnsi" w:hAnsiTheme="majorHAnsi" w:cstheme="majorHAnsi"/>
+        </w:rPr>
+        <w:t xml:space="preserve">jeg har </w:t>
+      </w:r>
+      <w:r>
+        <w:rPr>
+          <w:rFonts w:asciiTheme="majorHAnsi" w:hAnsiTheme="majorHAnsi" w:cstheme="majorHAnsi"/>
+        </w:rPr>
+        <w:t xml:space="preserve">brukt en media query </w:t>
+      </w:r>
+      <w:r>
+        <w:rPr>
+          <w:rFonts w:asciiTheme="majorHAnsi" w:hAnsiTheme="majorHAnsi" w:cstheme="majorHAnsi"/>
+        </w:rPr>
+        <w:t>for å endre stilen til</w:t>
+      </w:r>
+      <w:r>
+        <w:rPr>
+          <w:rFonts w:asciiTheme="majorHAnsi" w:hAnsiTheme="majorHAnsi" w:cstheme="majorHAnsi"/>
+        </w:rPr>
+        <w:t xml:space="preserve"> 3 kolonner </w:t>
+      </w:r>
+      <w:r>
+        <w:rPr>
+          <w:rFonts w:asciiTheme="majorHAnsi" w:hAnsiTheme="majorHAnsi" w:cstheme="majorHAnsi"/>
+        </w:rPr>
+        <w:t>på</w:t>
+      </w:r>
+      <w:r>
+        <w:rPr>
+          <w:rFonts w:asciiTheme="majorHAnsi" w:hAnsiTheme="majorHAnsi" w:cstheme="majorHAnsi"/>
+        </w:rPr>
+        <w:t xml:space="preserve"> større skjermer, for å </w:t>
+      </w:r>
+      <w:r>
+        <w:rPr>
+          <w:rFonts w:asciiTheme="majorHAnsi" w:hAnsiTheme="majorHAnsi" w:cstheme="majorHAnsi"/>
+        </w:rPr>
+        <w:t>oppfylle</w:t>
+      </w:r>
+      <w:r>
+        <w:rPr>
+          <w:rFonts w:asciiTheme="majorHAnsi" w:hAnsiTheme="majorHAnsi" w:cstheme="majorHAnsi"/>
+        </w:rPr>
+        <w:t xml:space="preserve"> kravene </w:t>
+      </w:r>
+      <w:r>
+        <w:rPr>
+          <w:rFonts w:asciiTheme="majorHAnsi" w:hAnsiTheme="majorHAnsi" w:cstheme="majorHAnsi"/>
+        </w:rPr>
+        <w:t xml:space="preserve">i </w:t>
+      </w:r>
+      <w:r>
+        <w:rPr>
+          <w:rFonts w:asciiTheme="majorHAnsi" w:hAnsiTheme="majorHAnsi" w:cstheme="majorHAnsi"/>
+        </w:rPr>
+        <w:t xml:space="preserve">oppgaven. </w:t>
       </w:r>
     </w:p>
     <w:p>
@@ -75,7 +197,13 @@
         <w:rPr>
           <w:rFonts w:asciiTheme="majorHAnsi" w:hAnsiTheme="majorHAnsi" w:cstheme="majorHAnsi"/>
         </w:rPr>
-        <w:t xml:space="preserve">Når jeg tenker på en optimal bruk av grid, tenker jeg kanskje at innholdet skal være veldig spesifikt plassert, for eks. Noen bilder/innhold skal være bredere/lengere enn det som står ved siden av. Likevel slo tanken at det også kan være lurt å fast plassere de ulike elementene, og det er det jeg har gjort. </w:t>
+        <w:t xml:space="preserve">Når jeg tenker på en optimal bruk av grid, </w:t>
+      </w:r>
+      <w:r>
+        <w:rPr>
+          <w:rFonts w:asciiTheme="majorHAnsi" w:hAnsiTheme="majorHAnsi" w:cstheme="majorHAnsi"/>
+        </w:rPr>
+        <w:t xml:space="preserve">forestiller jeg meg at innholdet skal plasseres veldig spesifikt. For eksempel kan noen bilder eller innhold være bredere eller lengre enn det som står ved siden av. Likevel som sagt, for å oppfylle kravene for oppgaven, og for å fast plassere de ulike elementene har jeg inkludert et enkelt grid som gjør akkurat dette. </w:t>
       </w:r>
       <w:r>
         <w:rPr>
@@ -100,7 +228,100 @@
         <w:rPr>
           <w:rFonts w:asciiTheme="majorHAnsi" w:hAnsiTheme="majorHAnsi" w:cstheme="majorHAnsi"/>
         </w:rPr>
-        <w:t>Jeg har også antatt at «siden» skal være max 1600px bred, at det gjaldt alle sidene.</w:t>
+        <w:t>Jeg har også antatt at «siden» skal være ma</w:t>
+      </w:r>
+      <w:r>
+        <w:rPr>
+          <w:rFonts w:asciiTheme="majorHAnsi" w:hAnsiTheme="majorHAnsi" w:cstheme="majorHAnsi"/>
+        </w:rPr>
+        <w:t>ksimal bredde på</w:t>
+      </w:r>
+      <w:r>
+        <w:rPr>
+          <w:rFonts w:asciiTheme="majorHAnsi" w:hAnsiTheme="majorHAnsi" w:cstheme="majorHAnsi"/>
+        </w:rPr>
+        <w:t xml:space="preserve"> 1600p, at det gj</w:t>
+      </w:r>
+      <w:r>
+        <w:rPr>
+          <w:rFonts w:asciiTheme="majorHAnsi" w:hAnsiTheme="majorHAnsi" w:cstheme="majorHAnsi"/>
+        </w:rPr>
+        <w:t>elder så klart</w:t>
+      </w:r>
+      <w:r>
+        <w:rPr>
+          <w:rFonts w:asciiTheme="majorHAnsi" w:hAnsiTheme="majorHAnsi" w:cstheme="majorHAnsi"/>
+        </w:rPr>
+        <w:t xml:space="preserve"> alle sidene.</w:t>
+      </w:r>
+    </w:p>
+    <w:p>
+      <w:pPr>
+        <w:pStyle w:val="Listeavsnitt"/>
+        <w:numPr>
+          <w:ilvl w:val="0"/>
+          <w:numId w:val="3"/>
+        </w:numPr>
+        <w:spacing w:line="360" w:lineRule="auto"/>
+        <w:rPr>
+          <w:rFonts w:asciiTheme="majorHAnsi" w:hAnsiTheme="majorHAnsi" w:cstheme="majorHAnsi"/>
+        </w:rPr>
+      </w:pPr>
+      <w:r>
+        <w:rPr>
+          <w:rFonts w:asciiTheme="majorHAnsi" w:hAnsiTheme="majorHAnsi" w:cstheme="majorHAnsi"/>
+        </w:rPr>
+        <w:t>Jeg har også antatt at vi ikke lenger fast setter en maksimal størrelse på artikkelkortene på portofolio siden dersom vi går videre opp i karakter skalaen som får oss til å bruke flex og forandrer på størrelsen dynamisk.</w:t>
+      </w:r>
+    </w:p>
+    <w:p>
+      <w:pPr>
+        <w:pStyle w:val="Listeavsnitt"/>
+        <w:numPr>
+          <w:ilvl w:val="0"/>
+          <w:numId w:val="3"/>
+        </w:numPr>
+        <w:spacing w:line="360" w:lineRule="auto"/>
+        <w:rPr>
+          <w:rFonts w:asciiTheme="majorHAnsi" w:hAnsiTheme="majorHAnsi" w:cstheme="majorHAnsi"/>
+        </w:rPr>
+      </w:pPr>
+      <w:r>
+        <w:rPr>
+          <w:rFonts w:asciiTheme="majorHAnsi" w:hAnsiTheme="majorHAnsi" w:cstheme="majorHAnsi"/>
+        </w:rPr>
+        <w:t xml:space="preserve">For å gjøre koden min mere tilgjengelig har jeg inkludert </w:t>
+      </w:r>
+      <w:r>
+        <w:rPr>
+          <w:rFonts w:asciiTheme="majorHAnsi" w:hAnsiTheme="majorHAnsi" w:cstheme="majorHAnsi"/>
+        </w:rPr>
+        <w:t>en enkelt knapp</w:t>
+      </w:r>
+      <w:r>
+        <w:rPr>
+          <w:rFonts w:asciiTheme="majorHAnsi" w:hAnsiTheme="majorHAnsi" w:cstheme="majorHAnsi"/>
+        </w:rPr>
+        <w:t xml:space="preserve"> som hopper til hovedinnholdet når vi navigerer gjennom nettsiden ved å bare bruke tastatur.</w:t>
+      </w:r>
+    </w:p>
+    <w:p>
+      <w:pPr>
+        <w:pStyle w:val="Listeavsnitt"/>
+        <w:numPr>
+          <w:ilvl w:val="0"/>
+          <w:numId w:val="3"/>
+        </w:numPr>
+        <w:spacing w:line="360" w:lineRule="auto"/>
+        <w:rPr>
+          <w:rFonts w:asciiTheme="majorHAnsi" w:hAnsiTheme="majorHAnsi" w:cstheme="majorHAnsi"/>
+        </w:rPr>
+      </w:pPr>
+      <w:r>
+        <w:rPr>
+          <w:rFonts w:asciiTheme="majorHAnsi" w:hAnsiTheme="majorHAnsi" w:cstheme="majorHAnsi"/>
+        </w:rPr>
+        <w:t>På noen sider har jeg fått «warnings» angående &lt;h1&gt; -&lt;h6&gt; tagger som mangler under spesifikke sections eller articles. Jeg har bevisst latt disse warnings stå, grunnet er at jeg er allerede litt begrenset med tanke på at oppgaven og designet er allerede satt. Om jeg velger å legge til noen &lt;h&gt; tagger og skjuler dem med for eksempel CSS, kommer nettsiden til å få en dårligere telling med tanke på SEO, og videre for UU.</w:t>
       </w:r>
     </w:p>
     <w:p>
@@ -141,7 +362,6 @@
     <w:p>
       <w:pPr>
         <w:spacing w:line="360" w:lineRule="auto"/>
-        <w:ind w:left="360"/>
         <w:rPr>
           <w:rFonts w:asciiTheme="majorHAnsi" w:hAnsiTheme="majorHAnsi" w:cstheme="majorHAnsi"/>
           <w:b/>
@@ -154,7 +374,7 @@
     <w:p>
       <w:pPr>
         <w:spacing w:line="360" w:lineRule="auto"/>
-        <w:ind w:left="360"/>
+        <w:ind w:firstLine="360"/>
         <w:rPr>
           <w:rFonts w:asciiTheme="majorHAnsi" w:hAnsiTheme="majorHAnsi" w:cstheme="majorHAnsi"/>
           <w:b/>
@@ -163,11 +383,7 @@
           <w:szCs w:val="30"/>
         </w:rPr>
       </w:pPr>
-    </w:p>
-    <w:p>
-      <w:pPr>
-        <w:spacing w:line="360" w:lineRule="auto"/>
-        <w:ind w:left="360"/>
+      <w:r>
         <w:rPr>
           <w:rFonts w:asciiTheme="majorHAnsi" w:hAnsiTheme="majorHAnsi" w:cstheme="majorHAnsi"/>
           <w:b/>
@@ -175,92 +391,6 @@
           <w:sz w:val="30"/>
           <w:szCs w:val="30"/>
         </w:rPr>
-      </w:pPr>
-    </w:p>
-    <w:p>
-      <w:pPr>
-        <w:spacing w:line="360" w:lineRule="auto"/>
-        <w:ind w:left="360"/>
-        <w:rPr>
-          <w:rFonts w:asciiTheme="majorHAnsi" w:hAnsiTheme="majorHAnsi" w:cstheme="majorHAnsi"/>
-          <w:b/>
-          <w:bCs/>
-          <w:sz w:val="30"/>
-          <w:szCs w:val="30"/>
-        </w:rPr>
-      </w:pPr>
-    </w:p>
-    <w:p>
-      <w:pPr>
-        <w:spacing w:line="360" w:lineRule="auto"/>
-        <w:ind w:left="360"/>
-        <w:rPr>
-          <w:rFonts w:asciiTheme="majorHAnsi" w:hAnsiTheme="majorHAnsi" w:cstheme="majorHAnsi"/>
-          <w:b/>
-          <w:bCs/>
-          <w:sz w:val="30"/>
-          <w:szCs w:val="30"/>
-        </w:rPr>
-      </w:pPr>
-    </w:p>
-    <w:p>
-      <w:pPr>
-        <w:spacing w:line="360" w:lineRule="auto"/>
-        <w:ind w:left="360"/>
-        <w:rPr>
-          <w:rFonts w:asciiTheme="majorHAnsi" w:hAnsiTheme="majorHAnsi" w:cstheme="majorHAnsi"/>
-          <w:b/>
-          <w:bCs/>
-          <w:sz w:val="30"/>
-          <w:szCs w:val="30"/>
-        </w:rPr>
-      </w:pPr>
-    </w:p>
-    <w:p>
-      <w:pPr>
-        <w:spacing w:line="360" w:lineRule="auto"/>
-        <w:ind w:left="360"/>
-        <w:rPr>
-          <w:rFonts w:asciiTheme="majorHAnsi" w:hAnsiTheme="majorHAnsi" w:cstheme="majorHAnsi"/>
-          <w:b/>
-          <w:bCs/>
-          <w:sz w:val="30"/>
-          <w:szCs w:val="30"/>
-        </w:rPr>
-      </w:pPr>
-    </w:p>
-    <w:p>
-      <w:pPr>
-        <w:spacing w:line="360" w:lineRule="auto"/>
-        <w:rPr>
-          <w:rFonts w:asciiTheme="majorHAnsi" w:hAnsiTheme="majorHAnsi" w:cstheme="majorHAnsi"/>
-          <w:b/>
-          <w:bCs/>
-          <w:sz w:val="30"/>
-          <w:szCs w:val="30"/>
-        </w:rPr>
-      </w:pPr>
-    </w:p>
-    <w:p>
-      <w:pPr>
-        <w:spacing w:line="360" w:lineRule="auto"/>
-        <w:ind w:left="360"/>
-        <w:rPr>
-          <w:rFonts w:asciiTheme="majorHAnsi" w:hAnsiTheme="majorHAnsi" w:cstheme="majorHAnsi"/>
-          <w:b/>
-          <w:bCs/>
-          <w:sz w:val="30"/>
-          <w:szCs w:val="30"/>
-        </w:rPr>
-      </w:pPr>
-      <w:r>
-        <w:rPr>
-          <w:rFonts w:asciiTheme="majorHAnsi" w:hAnsiTheme="majorHAnsi" w:cstheme="majorHAnsi"/>
-          <w:b/>
-          <w:bCs/>
-          <w:sz w:val="30"/>
-          <w:szCs w:val="30"/>
-        </w:rPr>
         <w:lastRenderedPageBreak/>
         <w:t>Kilder / Hjelpemidler</w:t>
       </w:r>
@@ -335,34 +465,22 @@
         <w:rPr>
           <w:rFonts w:asciiTheme="majorHAnsi" w:hAnsiTheme="majorHAnsi" w:cstheme="majorHAnsi"/>
         </w:rPr>
-        <w:t>laptop-phone</w:t>
-      </w:r>
-      <w:r>
-        <w:rPr>
-          <w:rFonts w:asciiTheme="majorHAnsi" w:hAnsiTheme="majorHAnsi" w:cstheme="majorHAnsi"/>
-        </w:rPr>
-        <w:t>1</w:t>
-      </w:r>
-    </w:p>
-    <w:p>
-      <w:pPr>
-        <w:spacing w:line="360" w:lineRule="auto"/>
-        <w:ind w:left="360"/>
-        <w:rPr>
-          <w:rFonts w:asciiTheme="majorHAnsi" w:hAnsiTheme="majorHAnsi" w:cstheme="majorHAnsi"/>
-        </w:rPr>
-      </w:pPr>
-      <w:r>
-        <w:rPr>
-          <w:rFonts w:asciiTheme="majorHAnsi" w:hAnsiTheme="majorHAnsi" w:cstheme="majorHAnsi"/>
-        </w:rPr>
-        <w:t>Begge er generert av en</w:t>
-      </w:r>
-      <w:r>
-        <w:rPr>
-          <w:rFonts w:asciiTheme="majorHAnsi" w:hAnsiTheme="majorHAnsi" w:cstheme="majorHAnsi"/>
-        </w:rPr>
-        <w:t xml:space="preserve"> AI - </w:t>
+        <w:t>laptop-phone1</w:t>
+      </w:r>
+    </w:p>
+    <w:p>
+      <w:pPr>
+        <w:spacing w:line="360" w:lineRule="auto"/>
+        <w:ind w:left="360"/>
+        <w:rPr>
+          <w:rFonts w:asciiTheme="majorHAnsi" w:hAnsiTheme="majorHAnsi" w:cstheme="majorHAnsi"/>
+        </w:rPr>
+      </w:pPr>
+      <w:r>
+        <w:rPr>
+          <w:rFonts w:asciiTheme="majorHAnsi" w:hAnsiTheme="majorHAnsi" w:cstheme="majorHAnsi"/>
+        </w:rPr>
+        <w:t xml:space="preserve">Begge er generert av en AI - </w:t>
       </w:r>
       <w:hyperlink r:id="rId5" w:history="1">
         <w:r>
@@ -386,7 +504,19 @@
         <w:rPr>
           <w:rFonts w:asciiTheme="majorHAnsi" w:hAnsiTheme="majorHAnsi" w:cstheme="majorHAnsi"/>
         </w:rPr>
-        <w:t>Ellers bilder tatt fra det som var tilgjengelig(ressurs mappen)</w:t>
+        <w:t xml:space="preserve">Ellers bilder tatt fra det som var </w:t>
+      </w:r>
+      <w:r>
+        <w:rPr>
+          <w:rFonts w:asciiTheme="majorHAnsi" w:hAnsiTheme="majorHAnsi" w:cstheme="majorHAnsi"/>
+        </w:rPr>
+        <w:t>tilgjengelig (</w:t>
+      </w:r>
+      <w:r>
+        <w:rPr>
+          <w:rFonts w:asciiTheme="majorHAnsi" w:hAnsiTheme="majorHAnsi" w:cstheme="majorHAnsi"/>
+        </w:rPr>
+        <w:t>ressurs mappen)</w:t>
       </w:r>
     </w:p>
     <w:p>
@@ -479,14 +609,13 @@
           </w:rPr>
           <w:t>https://www.w3schools.com/html/html_forms.asp</w:t>
         </w:r>
-        <w:r>
-          <w:rPr>
-            <w:rStyle w:val="Hyperkobling"/>
-            <w:rFonts w:asciiTheme="majorHAnsi" w:hAnsiTheme="majorHAnsi" w:cstheme="majorHAnsi"/>
-          </w:rPr>
-          <w:t xml:space="preserve"> Hentet 16.11.2023</w:t>
-        </w:r>
       </w:hyperlink>
+      <w:r>
+        <w:rPr>
+          <w:rFonts w:asciiTheme="majorHAnsi" w:hAnsiTheme="majorHAnsi" w:cstheme="majorHAnsi"/>
+        </w:rPr>
+        <w:t xml:space="preserve"> Hentet 16.11.2023</w:t>
+      </w:r>
     </w:p>
     <w:p>
       <w:pPr>
@@ -500,7 +629,19 @@
         <w:rPr>
           <w:rFonts w:asciiTheme="majorHAnsi" w:hAnsiTheme="majorHAnsi" w:cstheme="majorHAnsi"/>
         </w:rPr>
-        <w:t>Jeg har også benyttet meg av muligheten til å dobbelsjekke Open Graph via:</w:t>
+        <w:t>Jeg har også dobbelsjekke</w:t>
+      </w:r>
+      <w:r>
+        <w:rPr>
+          <w:rFonts w:asciiTheme="majorHAnsi" w:hAnsiTheme="majorHAnsi" w:cstheme="majorHAnsi"/>
+        </w:rPr>
+        <w:t>t</w:t>
+      </w:r>
+      <w:r>
+        <w:rPr>
+          <w:rFonts w:asciiTheme="majorHAnsi" w:hAnsiTheme="majorHAnsi" w:cstheme="majorHAnsi"/>
+        </w:rPr>
+        <w:t xml:space="preserve"> Open Graph via:</w:t>
       </w:r>
     </w:p>
     <w:p>
@@ -542,14 +683,17 @@
         <w:rPr>
           <w:rFonts w:asciiTheme="majorHAnsi" w:hAnsiTheme="majorHAnsi" w:cstheme="majorHAnsi"/>
         </w:rPr>
-        <w:t>Jeg måtte også dobbelsjekke det med linking til fonter.</w:t>
-      </w:r>
-    </w:p>
-    <w:p>
-      <w:pPr>
-        <w:pBdr>
-          <w:bottom w:val="single" w:sz="6" w:space="1" w:color="auto"/>
-        </w:pBdr>
+        <w:t>Måtte minne meg selv på hvordan man brukte transform/transition</w:t>
+      </w:r>
+      <w:r>
+        <w:rPr>
+          <w:rFonts w:asciiTheme="majorHAnsi" w:hAnsiTheme="majorHAnsi" w:cstheme="majorHAnsi"/>
+        </w:rPr>
+        <w:t xml:space="preserve"> Begge hentet 16.11.2023</w:t>
+      </w:r>
+    </w:p>
+    <w:p>
+      <w:pPr>
         <w:spacing w:line="360" w:lineRule="auto"/>
         <w:ind w:left="360"/>
         <w:rPr>
@@ -557,39 +701,6 @@
         </w:rPr>
       </w:pPr>
       <w:hyperlink r:id="rId8" w:history="1">
-        <w:r>
-          <w:rPr>
-            <w:rStyle w:val="Hyperkobling"/>
-            <w:rFonts w:asciiTheme="majorHAnsi" w:hAnsiTheme="majorHAnsi" w:cstheme="majorHAnsi"/>
-          </w:rPr>
-          <w:t>https://fontawesome.com/docs/web/setup/host-yourself/webfonts</w:t>
-        </w:r>
-      </w:hyperlink>
-    </w:p>
-    <w:p>
-      <w:pPr>
-        <w:spacing w:line="360" w:lineRule="auto"/>
-        <w:ind w:left="360"/>
-        <w:rPr>
-          <w:rFonts w:asciiTheme="majorHAnsi" w:hAnsiTheme="majorHAnsi" w:cstheme="majorHAnsi"/>
-        </w:rPr>
-      </w:pPr>
-      <w:r>
-        <w:rPr>
-          <w:rFonts w:asciiTheme="majorHAnsi" w:hAnsiTheme="majorHAnsi" w:cstheme="majorHAnsi"/>
-        </w:rPr>
-        <w:t>Måtte minne meg selv på hvordan man brukte transform/transition</w:t>
-      </w:r>
-    </w:p>
-    <w:p>
-      <w:pPr>
-        <w:spacing w:line="360" w:lineRule="auto"/>
-        <w:ind w:left="360"/>
-        <w:rPr>
-          <w:rFonts w:asciiTheme="majorHAnsi" w:hAnsiTheme="majorHAnsi" w:cstheme="majorHAnsi"/>
-        </w:rPr>
-      </w:pPr>
-      <w:hyperlink r:id="rId9" w:history="1">
         <w:r>
           <w:rPr>
             <w:rStyle w:val="Hyperkobling"/>
@@ -608,9 +719,10 @@
         <w:ind w:left="360"/>
         <w:rPr>
           <w:rFonts w:asciiTheme="majorHAnsi" w:hAnsiTheme="majorHAnsi" w:cstheme="majorHAnsi"/>
-        </w:rPr>
-      </w:pPr>
-      <w:hyperlink r:id="rId10" w:history="1">
+          <w:color w:val="0563C1" w:themeColor="hyperlink"/>
+        </w:rPr>
+      </w:pPr>
+      <w:hyperlink r:id="rId9" w:history="1">
         <w:r>
           <w:rPr>
             <w:rStyle w:val="Hyperkobling"/>
@@ -619,6 +731,13 @@
           <w:t>https://www.w3schools.com/css/css3_transitions.asp</w:t>
         </w:r>
       </w:hyperlink>
+      <w:r>
+        <w:rPr>
+          <w:rStyle w:val="Hyperkobling"/>
+          <w:rFonts w:asciiTheme="majorHAnsi" w:hAnsiTheme="majorHAnsi" w:cstheme="majorHAnsi"/>
+        </w:rPr>
+        <w:t xml:space="preserve"> </w:t>
+      </w:r>
     </w:p>
     <w:p>
       <w:pPr>
@@ -701,7 +820,7 @@
         </w:rPr>
         <w:t xml:space="preserve">UU sine sider:  </w:t>
       </w:r>
-      <w:hyperlink r:id="rId11" w:history="1">
+      <w:hyperlink r:id="rId10" w:history="1">
         <w:r>
           <w:rPr>
             <w:rStyle w:val="Hyperkobling"/>
@@ -742,7 +861,7 @@
         </w:rPr>
         <w:t xml:space="preserve">Schema: </w:t>
       </w:r>
-      <w:hyperlink r:id="rId12" w:history="1">
+      <w:hyperlink r:id="rId11" w:history="1">
         <w:r>
           <w:rPr>
             <w:rStyle w:val="Hyperkobling"/>
@@ -1684,17 +1803,94 @@
       </w:rPr>
     </w:lvl>
   </w:abstractNum>
+  <w:abstractNum w:abstractNumId="4" w15:restartNumberingAfterBreak="0">
+    <w:nsid w:val="7D8825AB"/>
+    <w:multiLevelType w:val="hybridMultilevel"/>
+    <w:tmpl w:val="AA202C3E"/>
+    <w:lvl w:ilvl="0" w:tplc="0414000F">
+      <w:start w:val="1"/>
+      <w:numFmt w:val="decimal"/>
+      <w:lvlText w:val="%1."/>
+      <w:lvlJc w:val="left"/>
+      <w:pPr>
+        <w:ind w:left="1080" w:hanging="360"/>
+      </w:pPr>
+    </w:lvl>
+    <w:lvl w:ilvl="1" w:tplc="04140019" w:tentative="1">
+      <w:start w:val="1"/>
+      <w:numFmt w:val="lowerLetter"/>
+      <w:lvlText w:val="%2."/>
+      <w:lvlJc w:val="left"/>
+      <w:pPr>
+        <w:ind w:left="1800" w:hanging="360"/>
+      </w:pPr>
+    </w:lvl>
+    <w:lvl w:ilvl="2" w:tplc="0414001B" w:tentative="1">
+      <w:start w:val="1"/>
+      <w:numFmt w:val="lowerRoman"/>
+      <w:lvlText w:val="%3."/>
+      <w:lvlJc w:val="right"/>
+      <w:pPr>
+        <w:ind w:left="2520" w:hanging="180"/>
+      </w:pPr>
+    </w:lvl>
+    <w:lvl w:ilvl="3" w:tplc="0414000F" w:tentative="1">
+      <w:start w:val="1"/>
+      <w:numFmt w:val="decimal"/>
+      <w:lvlText w:val="%4."/>
+      <w:lvlJc w:val="left"/>
+      <w:pPr>
+        <w:ind w:left="3240" w:hanging="360"/>
+      </w:pPr>
+    </w:lvl>
+    <w:lvl w:ilvl="4" w:tplc="04140019" w:tentative="1">
+      <w:start w:val="1"/>
+      <w:numFmt w:val="lowerLetter"/>
+      <w:lvlText w:val="%5."/>
+      <w:lvlJc w:val="left"/>
+      <w:pPr>
+        <w:ind w:left="3960" w:hanging="360"/>
+      </w:pPr>
+    </w:lvl>
+    <w:lvl w:ilvl="5" w:tplc="0414001B" w:tentative="1">
+      <w:start w:val="1"/>
+      <w:numFmt w:val="lowerRoman"/>
+      <w:lvlText w:val="%6."/>
+      <w:lvlJc w:val="right"/>
+      <w:pPr>
+        <w:ind w:left="4680" w:hanging="180"/>
+      </w:pPr>
+    </w:lvl>
+    <w:lvl w:ilvl="6" w:tplc="0414000F" w:tentative="1">
+      <w:start w:val="1"/>
+      <w:numFmt w:val="decimal"/>
+      <w:lvlText w:val="%7."/>
+      <w:lvlJc w:val="left"/>
+      <w:pPr>
+        <w:ind w:left="5400" w:hanging="360"/>
+      </w:pPr>
+    </w:lvl>
+    <w:lvl w:ilvl="7" w:tplc="04140019" w:tentative="1">
+      <w:start w:val="1"/>
+      <w:numFmt w:val="lowerLetter"/>
+      <w:lvlText w:val="%8."/>
+      <w:lvlJc w:val="left"/>
+      <w:pPr>
+        <w:ind w:left="6120" w:hanging="360"/>
+      </w:pPr>
+    </w:lvl>
+    <w:lvl w:ilvl="8" w:tplc="0414001B" w:tentative="1">
+      <w:start w:val="1"/>
+      <w:numFmt w:val="lowerRoman"/>
+      <w:lvlText w:val="%9."/>
+      <w:lvlJc w:val="right"/>
+      <w:pPr>
+        <w:ind w:left="6840" w:hanging="180"/>
+      </w:pPr>
+    </w:lvl>
+  </w:abstractNum>
   <w:num w:numId="1" w16cid:durableId="245842698">
     <w:abstractNumId w:val="2"/>
-    <w:lvlOverride w:ilvl="0"/>
-    <w:lvlOverride w:ilvl="1"/>
-    <w:lvlOverride w:ilvl="2"/>
-    <w:lvlOverride w:ilvl="3"/>
-    <w:lvlOverride w:ilvl="4"/>
-    <w:lvlOverride w:ilvl="5"/>
-    <w:lvlOverride w:ilvl="6"/>
-    <w:lvlOverride w:ilvl="7"/>
-    <w:lvlOverride w:ilvl="8"/>
   </w:num>
   <w:num w:numId="2" w16cid:durableId="1706951458">
     <w:abstractNumId w:val="1"/>
@@ -1704,6 +1900,9 @@
   </w:num>
   <w:num w:numId="4" w16cid:durableId="412043955">
     <w:abstractNumId w:val="3"/>
+  </w:num>
+  <w:num w:numId="5" w16cid:durableId="1931114980">
+    <w:abstractNumId w:val="4"/>
   </w:num>
 </w:numbering>
 </file>
@@ -2116,7 +2315,6 @@
   <w:style w:type="character" w:default="1" w:styleId="Standardskriftforavsnitt">
     <w:name w:val="Default Paragraph Font"/>
     <w:uiPriority w:val="1"/>
-    <w:semiHidden/>
     <w:unhideWhenUsed/>
   </w:style>
   <w:style w:type="table" w:default="1" w:styleId="Vanligtabell">
@@ -2172,6 +2370,18 @@
     <w:rPr>
       <w:color w:val="605E5C"/>
       <w:shd w:val="clear" w:color="auto" w:fill="E1DFDD"/>
+    </w:rPr>
+  </w:style>
+  <w:style w:type="character" w:styleId="Fulgthyperkobling">
+    <w:name w:val="FollowedHyperlink"/>
+    <w:basedOn w:val="Standardskriftforavsnitt"/>
+    <w:uiPriority w:val="99"/>
+    <w:semiHidden/>
+    <w:unhideWhenUsed/>
+    <w:rsid w:val="00272671"/>
+    <w:rPr>
+      <w:color w:val="954F72" w:themeColor="followedHyperlink"/>
+      <w:u w:val="single"/>
     </w:rPr>
   </w:style>
 </w:styles>

</xml_diff>